<commit_message>
Changed the layout of the program in document.
</commit_message>
<xml_diff>
--- a/csc131-computer-software-engineering/assignments/0-design-document/documentation.docx
+++ b/csc131-computer-software-engineering/assignments/0-design-document/documentation.docx
@@ -1260,7 +1260,7 @@
                     <w:noProof/>
                     <w:webHidden/>
                   </w:rPr>
-                  <w:t>5</w:t>
+                  <w:t>4</w:t>
                 </w:r>
                 <w:r>
                   <w:rPr>
@@ -1406,7 +1406,7 @@
                     <w:noProof/>
                     <w:webHidden/>
                   </w:rPr>
-                  <w:t>5</w:t>
+                  <w:t>6</w:t>
                 </w:r>
                 <w:r>
                   <w:rPr>
@@ -6347,6 +6347,7 @@
               <w:tc>
                 <w:tcPr>
                   <w:tcW w:w="2144" w:type="dxa"/>
+                  <w:vAlign w:val="center"/>
                 </w:tcPr>
                 <w:p>
                   <w:pPr>
@@ -6371,6 +6372,7 @@
               <w:tc>
                 <w:tcPr>
                   <w:tcW w:w="5260" w:type="dxa"/>
+                  <w:vAlign w:val="center"/>
                 </w:tcPr>
                 <w:p>
                   <w:pPr>
@@ -6402,6 +6404,7 @@
               <w:tc>
                 <w:tcPr>
                   <w:tcW w:w="2576" w:type="dxa"/>
+                  <w:vAlign w:val="center"/>
                 </w:tcPr>
                 <w:p>
                   <w:pPr>
@@ -6431,13 +6434,14 @@
               <w:tc>
                 <w:tcPr>
                   <w:tcW w:w="2144" w:type="dxa"/>
-                  <w:vAlign w:val="bottom"/>
+                  <w:vAlign w:val="center"/>
                 </w:tcPr>
                 <w:p>
                   <w:pPr>
                     <w:pStyle w:val="TipText"/>
                     <w:spacing w:before="0" w:after="0" w:line="240" w:lineRule="auto"/>
                     <w:ind w:right="0"/>
+                    <w:jc w:val="center"/>
                     <w:rPr>
                       <w:i w:val="0"/>
                       <w:iCs w:val="0"/>
@@ -6455,12 +6459,14 @@
               <w:tc>
                 <w:tcPr>
                   <w:tcW w:w="5260" w:type="dxa"/>
+                  <w:vAlign w:val="center"/>
                 </w:tcPr>
                 <w:p>
                   <w:pPr>
                     <w:pStyle w:val="TipText"/>
                     <w:spacing w:before="0" w:after="0" w:line="240" w:lineRule="auto"/>
                     <w:ind w:right="0"/>
+                    <w:jc w:val="center"/>
                     <w:rPr>
                       <w:i w:val="0"/>
                       <w:iCs w:val="0"/>
@@ -6485,13 +6491,14 @@
               <w:tc>
                 <w:tcPr>
                   <w:tcW w:w="2576" w:type="dxa"/>
-                  <w:vAlign w:val="bottom"/>
+                  <w:vAlign w:val="center"/>
                 </w:tcPr>
                 <w:p>
                   <w:pPr>
                     <w:pStyle w:val="TipText"/>
                     <w:spacing w:before="0" w:after="0" w:line="240" w:lineRule="auto"/>
                     <w:ind w:right="0"/>
+                    <w:jc w:val="center"/>
                     <w:rPr>
                       <w:i w:val="0"/>
                       <w:iCs w:val="0"/>
@@ -6536,13 +6543,14 @@
               <w:tc>
                 <w:tcPr>
                   <w:tcW w:w="2144" w:type="dxa"/>
-                  <w:vAlign w:val="bottom"/>
+                  <w:vAlign w:val="center"/>
                 </w:tcPr>
                 <w:p>
                   <w:pPr>
                     <w:pStyle w:val="TipText"/>
                     <w:spacing w:before="0" w:after="0" w:line="240" w:lineRule="auto"/>
                     <w:ind w:right="0"/>
+                    <w:jc w:val="center"/>
                     <w:rPr>
                       <w:i w:val="0"/>
                       <w:iCs w:val="0"/>
@@ -6567,29 +6575,13 @@
               <w:tc>
                 <w:tcPr>
                   <w:tcW w:w="5260" w:type="dxa"/>
+                  <w:vAlign w:val="center"/>
                 </w:tcPr>
                 <w:p>
                   <w:pPr>
                     <w:pStyle w:val="TipText"/>
-                    <w:spacing w:before="0" w:after="0" w:line="240" w:lineRule="auto"/>
-                    <w:ind w:right="0"/>
-                    <w:rPr>
-                      <w:i w:val="0"/>
-                      <w:iCs w:val="0"/>
-                    </w:rPr>
-                  </w:pPr>
-                </w:p>
-              </w:tc>
-              <w:tc>
-                <w:tcPr>
-                  <w:tcW w:w="2576" w:type="dxa"/>
-                  <w:vAlign w:val="bottom"/>
-                </w:tcPr>
-                <w:p>
-                  <w:pPr>
-                    <w:pStyle w:val="TipText"/>
-                    <w:spacing w:before="0" w:after="0" w:line="240" w:lineRule="auto"/>
-                    <w:ind w:right="0"/>
+                    <w:spacing w:after="0" w:line="240" w:lineRule="auto"/>
+                    <w:jc w:val="center"/>
                     <w:rPr>
                       <w:i w:val="0"/>
                       <w:iCs w:val="0"/>
@@ -6600,7 +6592,60 @@
                       <w:i w:val="0"/>
                       <w:iCs w:val="0"/>
                     </w:rPr>
-                    <w:t>~ October 11</w:t>
+                    <w:t xml:space="preserve">Get </w:t>
+                  </w:r>
+                  <w:r>
+                    <w:rPr>
+                      <w:i w:val="0"/>
+                      <w:iCs w:val="0"/>
+                    </w:rPr>
+                    <w:t>user interface will connect to your simulation logic and</w:t>
+                  </w:r>
+                  <w:r>
+                    <w:rPr>
+                      <w:i w:val="0"/>
+                      <w:iCs w:val="0"/>
+                    </w:rPr>
+                    <w:t xml:space="preserve"> get</w:t>
+                  </w:r>
+                  <w:r>
+                    <w:rPr>
+                      <w:i w:val="0"/>
+                      <w:iCs w:val="0"/>
+                    </w:rPr>
+                    <w:t xml:space="preserve"> your operational logic works as expected.</w:t>
+                  </w:r>
+                </w:p>
+              </w:tc>
+              <w:tc>
+                <w:tcPr>
+                  <w:tcW w:w="2576" w:type="dxa"/>
+                  <w:vAlign w:val="center"/>
+                </w:tcPr>
+                <w:p>
+                  <w:pPr>
+                    <w:pStyle w:val="TipText"/>
+                    <w:spacing w:before="0" w:after="0" w:line="240" w:lineRule="auto"/>
+                    <w:ind w:right="0"/>
+                    <w:jc w:val="center"/>
+                    <w:rPr>
+                      <w:i w:val="0"/>
+                      <w:iCs w:val="0"/>
+                    </w:rPr>
+                  </w:pPr>
+                  <w:r>
+                    <w:rPr>
+                      <w:i w:val="0"/>
+                      <w:iCs w:val="0"/>
+                    </w:rPr>
+                    <w:t xml:space="preserve">~ October </w:t>
+                  </w:r>
+                  <w:r>
+                    <w:rPr>
+                      <w:i w:val="0"/>
+                      <w:iCs w:val="0"/>
+                    </w:rPr>
+                    <w:t>4</w:t>
                   </w:r>
                   <w:r>
                     <w:rPr>
@@ -6627,13 +6672,14 @@
               <w:tc>
                 <w:tcPr>
                   <w:tcW w:w="2144" w:type="dxa"/>
-                  <w:vAlign w:val="bottom"/>
+                  <w:vAlign w:val="center"/>
                 </w:tcPr>
                 <w:p>
                   <w:pPr>
                     <w:pStyle w:val="TipText"/>
                     <w:spacing w:before="0" w:after="0" w:line="240" w:lineRule="auto"/>
                     <w:ind w:right="0"/>
+                    <w:jc w:val="center"/>
                     <w:rPr>
                       <w:i w:val="0"/>
                       <w:iCs w:val="0"/>
@@ -6658,12 +6704,14 @@
               <w:tc>
                 <w:tcPr>
                   <w:tcW w:w="5260" w:type="dxa"/>
+                  <w:vAlign w:val="center"/>
                 </w:tcPr>
                 <w:p>
                   <w:pPr>
                     <w:pStyle w:val="TipText"/>
                     <w:spacing w:before="0" w:after="0" w:line="240" w:lineRule="auto"/>
                     <w:ind w:right="0"/>
+                    <w:jc w:val="center"/>
                     <w:rPr>
                       <w:i w:val="0"/>
                       <w:iCs w:val="0"/>
@@ -6674,40 +6722,19 @@
               <w:tc>
                 <w:tcPr>
                   <w:tcW w:w="2576" w:type="dxa"/>
-                  <w:vAlign w:val="bottom"/>
+                  <w:vAlign w:val="center"/>
                 </w:tcPr>
                 <w:p>
                   <w:pPr>
                     <w:pStyle w:val="TipText"/>
                     <w:spacing w:before="0" w:after="0" w:line="240" w:lineRule="auto"/>
                     <w:ind w:right="0"/>
+                    <w:jc w:val="center"/>
                     <w:rPr>
                       <w:i w:val="0"/>
                       <w:iCs w:val="0"/>
                     </w:rPr>
                   </w:pPr>
-                  <w:r>
-                    <w:rPr>
-                      <w:i w:val="0"/>
-                      <w:iCs w:val="0"/>
-                    </w:rPr>
-                    <w:t>~ October 25</w:t>
-                  </w:r>
-                  <w:r>
-                    <w:rPr>
-                      <w:i w:val="0"/>
-                      <w:iCs w:val="0"/>
-                      <w:vertAlign w:val="superscript"/>
-                    </w:rPr>
-                    <w:t>th</w:t>
-                  </w:r>
-                  <w:r>
-                    <w:rPr>
-                      <w:i w:val="0"/>
-                      <w:iCs w:val="0"/>
-                    </w:rPr>
-                    <w:t xml:space="preserve"> at 5pm</w:t>
-                  </w:r>
                 </w:p>
               </w:tc>
             </w:tr>
@@ -6789,7 +6816,6 @@
       </w:pPr>
       <w:bookmarkStart w:id="7" w:name="_Toc20091510"/>
       <w:r>
-        <w:lastRenderedPageBreak/>
         <w:t>LogiSim</w:t>
       </w:r>
       <w:r>
@@ -6860,74 +6886,6 @@
         </w:drawing>
       </w:r>
     </w:p>
-    <w:p>
-      <w:pPr>
-        <w:divId w:val="1674143803"/>
-        <w:rPr>
-          <w:rStyle w:val="s1"/>
-          <w:rFonts w:asciiTheme="minorHAnsi" w:hAnsiTheme="minorHAnsi" w:cstheme="minorHAnsi"/>
-          <w:sz w:val="18"/>
-          <w:szCs w:val="18"/>
-        </w:rPr>
-      </w:pPr>
-      <w:r>
-        <w:rPr>
-          <w:noProof/>
-        </w:rPr>
-        <w:drawing>
-          <wp:anchor distT="0" distB="0" distL="114300" distR="114300" simplePos="0" relativeHeight="251658241" behindDoc="0" locked="0" layoutInCell="1" allowOverlap="1" wp14:anchorId="62AF358E" wp14:editId="11BC01E5">
-            <wp:simplePos x="0" y="0"/>
-            <wp:positionH relativeFrom="column">
-              <wp:posOffset>-43180</wp:posOffset>
-            </wp:positionH>
-            <wp:positionV relativeFrom="paragraph">
-              <wp:posOffset>1192530</wp:posOffset>
-            </wp:positionV>
-            <wp:extent cx="6858000" cy="2570480"/>
-            <wp:effectExtent l="0" t="0" r="0" b="0"/>
-            <wp:wrapTopAndBottom/>
-            <wp:docPr id="2" name="Picture 2"/>
-            <wp:cNvGraphicFramePr>
-              <a:graphicFrameLocks xmlns:a="http://schemas.openxmlformats.org/drawingml/2006/main" noChangeAspect="1"/>
-            </wp:cNvGraphicFramePr>
-            <a:graphic xmlns:a="http://schemas.openxmlformats.org/drawingml/2006/main">
-              <a:graphicData uri="http://schemas.openxmlformats.org/drawingml/2006/picture">
-                <pic:pic xmlns:pic="http://schemas.openxmlformats.org/drawingml/2006/picture">
-                  <pic:nvPicPr>
-                    <pic:cNvPr id="1" name=""/>
-                    <pic:cNvPicPr/>
-                  </pic:nvPicPr>
-                  <pic:blipFill>
-                    <a:blip r:embed="rId11"/>
-                    <a:stretch>
-                      <a:fillRect/>
-                    </a:stretch>
-                  </pic:blipFill>
-                  <pic:spPr>
-                    <a:xfrm>
-                      <a:off x="0" y="0"/>
-                      <a:ext cx="6858000" cy="2570480"/>
-                    </a:xfrm>
-                    <a:prstGeom prst="rect">
-                      <a:avLst/>
-                    </a:prstGeom>
-                  </pic:spPr>
-                </pic:pic>
-              </a:graphicData>
-            </a:graphic>
-          </wp:anchor>
-        </w:drawing>
-      </w:r>
-      <w:r>
-        <w:rPr>
-          <w:rStyle w:val="s1"/>
-          <w:rFonts w:asciiTheme="minorHAnsi" w:hAnsiTheme="minorHAnsi" w:cstheme="minorHAnsi"/>
-          <w:sz w:val="18"/>
-          <w:szCs w:val="18"/>
-        </w:rPr>
-        <w:t>User can add gates from a side panel, remove gates by touching and holding, connect gates by touching an output lead to another input, run the simulation by a play button.</w:t>
-      </w:r>
-    </w:p>
     <w:p/>
     <w:p>
       <w:pPr>
@@ -6986,7 +6944,7 @@
                     <pic:cNvPicPr/>
                   </pic:nvPicPr>
                   <pic:blipFill>
-                    <a:blip r:embed="rId12"/>
+                    <a:blip r:embed="rId11"/>
                     <a:stretch>
                       <a:fillRect/>
                     </a:stretch>
@@ -7028,22 +6986,6 @@
           <w:lang w:eastAsia="en-US"/>
         </w:rPr>
       </w:pPr>
-    </w:p>
-    <w:p>
-      <w:pPr>
-        <w:divId w:val="1374306059"/>
-        <w:rPr>
-          <w:lang w:eastAsia="en-US"/>
-        </w:rPr>
-      </w:pPr>
-    </w:p>
-    <w:p>
-      <w:pPr>
-        <w:divId w:val="1374306059"/>
-        <w:rPr>
-          <w:lang w:eastAsia="en-US"/>
-        </w:rPr>
-      </w:pPr>
       <w:r>
         <w:rPr>
           <w:lang w:eastAsia="en-US"/>
@@ -7056,7 +6998,6 @@
         <w:rPr>
           <w:noProof/>
         </w:rPr>
-        <w:lastRenderedPageBreak/>
         <w:drawing>
           <wp:anchor distT="0" distB="0" distL="114300" distR="114300" simplePos="0" relativeHeight="251658243" behindDoc="0" locked="0" layoutInCell="1" allowOverlap="1" wp14:anchorId="54EBB373" wp14:editId="27B911DA">
             <wp:simplePos x="0" y="0"/>
@@ -7081,7 +7022,7 @@
                     <pic:cNvPicPr/>
                   </pic:nvPicPr>
                   <pic:blipFill>
-                    <a:blip r:embed="rId13"/>
+                    <a:blip r:embed="rId12"/>
                     <a:stretch>
                       <a:fillRect/>
                     </a:stretch>
@@ -7169,6 +7110,7 @@
         <w:rPr>
           <w:noProof/>
         </w:rPr>
+        <w:lastRenderedPageBreak/>
         <w:drawing>
           <wp:anchor distT="0" distB="0" distL="114300" distR="114300" simplePos="0" relativeHeight="251658244" behindDoc="0" locked="0" layoutInCell="1" allowOverlap="1" wp14:anchorId="0F49FECF" wp14:editId="390D7997">
             <wp:simplePos x="0" y="0"/>
@@ -7193,7 +7135,7 @@
                     <pic:cNvPicPr/>
                   </pic:nvPicPr>
                   <pic:blipFill>
-                    <a:blip r:embed="rId14"/>
+                    <a:blip r:embed="rId13"/>
                     <a:stretch>
                       <a:fillRect/>
                     </a:stretch>
@@ -7287,7 +7229,7 @@
                     <pic:cNvPicPr/>
                   </pic:nvPicPr>
                   <pic:blipFill>
-                    <a:blip r:embed="rId15"/>
+                    <a:blip r:embed="rId14"/>
                     <a:stretch>
                       <a:fillRect/>
                     </a:stretch>
@@ -7336,10 +7278,105 @@
     <w:p/>
     <w:p>
       <w:pPr>
+        <w:pStyle w:val="Heading3"/>
+        <w:rPr>
+          <w:rStyle w:val="s1"/>
+          <w:rFonts w:asciiTheme="majorHAnsi" w:hAnsiTheme="majorHAnsi"/>
+          <w:sz w:val="24"/>
+          <w:szCs w:val="24"/>
+        </w:rPr>
+      </w:pPr>
+      <w:r>
+        <w:rPr>
+          <w:rStyle w:val="s1"/>
+          <w:rFonts w:asciiTheme="majorHAnsi" w:hAnsiTheme="majorHAnsi"/>
+          <w:sz w:val="24"/>
+          <w:szCs w:val="24"/>
+        </w:rPr>
+        <w:t>Software Layout</w:t>
+      </w:r>
+    </w:p>
+    <w:p>
+      <w:pPr>
+        <w:rPr>
+          <w:rStyle w:val="s1"/>
+          <w:rFonts w:asciiTheme="minorHAnsi" w:hAnsiTheme="minorHAnsi" w:cstheme="minorHAnsi"/>
+          <w:sz w:val="18"/>
+          <w:szCs w:val="18"/>
+        </w:rPr>
+      </w:pPr>
+      <w:r>
+        <w:rPr>
+          <w:rStyle w:val="s1"/>
+          <w:rFonts w:asciiTheme="minorHAnsi" w:hAnsiTheme="minorHAnsi" w:cstheme="minorHAnsi"/>
+          <w:sz w:val="18"/>
+          <w:szCs w:val="18"/>
+        </w:rPr>
+        <w:t>User can add gates from a side panel, remove gates by touching and holding, connect gates by touching an output lead to another input, run the simulation by a play button.</w:t>
+      </w:r>
+    </w:p>
+    <w:p>
+      <w:r>
+        <w:rPr>
+          <w:noProof/>
+        </w:rPr>
+        <w:drawing>
+          <wp:inline distT="0" distB="0" distL="0" distR="0" wp14:anchorId="27EFD60F" wp14:editId="0E060073">
+            <wp:extent cx="4414838" cy="2759275"/>
+            <wp:effectExtent l="0" t="0" r="5080" b="3175"/>
+            <wp:docPr id="4" name="Picture 4"/>
+            <wp:cNvGraphicFramePr>
+              <a:graphicFrameLocks xmlns:a="http://schemas.openxmlformats.org/drawingml/2006/main" noChangeAspect="1"/>
+            </wp:cNvGraphicFramePr>
+            <a:graphic xmlns:a="http://schemas.openxmlformats.org/drawingml/2006/main">
+              <a:graphicData uri="http://schemas.openxmlformats.org/drawingml/2006/picture">
+                <pic:pic xmlns:pic="http://schemas.openxmlformats.org/drawingml/2006/picture">
+                  <pic:nvPicPr>
+                    <pic:cNvPr id="0" name="Picture 1"/>
+                    <pic:cNvPicPr>
+                      <a:picLocks noChangeAspect="1" noChangeArrowheads="1"/>
+                    </pic:cNvPicPr>
+                  </pic:nvPicPr>
+                  <pic:blipFill>
+                    <a:blip r:embed="rId15" cstate="print">
+                      <a:extLst>
+                        <a:ext uri="{28A0092B-C50C-407E-A947-70E740481C1C}">
+                          <a14:useLocalDpi xmlns:a14="http://schemas.microsoft.com/office/drawing/2010/main" val="0"/>
+                        </a:ext>
+                      </a:extLst>
+                    </a:blip>
+                    <a:srcRect/>
+                    <a:stretch>
+                      <a:fillRect/>
+                    </a:stretch>
+                  </pic:blipFill>
+                  <pic:spPr bwMode="auto">
+                    <a:xfrm>
+                      <a:off x="0" y="0"/>
+                      <a:ext cx="4436524" cy="2772829"/>
+                    </a:xfrm>
+                    <a:prstGeom prst="rect">
+                      <a:avLst/>
+                    </a:prstGeom>
+                    <a:noFill/>
+                    <a:ln>
+                      <a:noFill/>
+                    </a:ln>
+                  </pic:spPr>
+                </pic:pic>
+              </a:graphicData>
+            </a:graphic>
+          </wp:inline>
+        </w:drawing>
+      </w:r>
+    </w:p>
+    <w:p>
+      <w:pPr>
         <w:pStyle w:val="Heading1"/>
       </w:pPr>
       <w:bookmarkStart w:id="12" w:name="_Toc20091515"/>
       <w:r>
+        <w:lastRenderedPageBreak/>
         <w:t>Change Log</w:t>
       </w:r>
       <w:bookmarkEnd w:id="12"/>
@@ -7362,7 +7399,6 @@
         <w:pStyle w:val="Title"/>
       </w:pPr>
       <w:r>
-        <w:lastRenderedPageBreak/>
         <w:t>Change Log Style</w:t>
       </w:r>
     </w:p>
@@ -7627,7 +7663,6 @@
         <w:pStyle w:val="Heading1"/>
       </w:pPr>
       <w:bookmarkStart w:id="19" w:name="_Toc20091522"/>
-      <w:bookmarkStart w:id="20" w:name="_GoBack"/>
       <w:r>
         <w:lastRenderedPageBreak/>
         <w:t xml:space="preserve">Change Log </w:t>
@@ -7661,7 +7696,6 @@
           <w:tcPr>
             <w:tcW w:w="2265" w:type="dxa"/>
           </w:tcPr>
-          <w:bookmarkEnd w:id="20"/>
           <w:p>
             <w:r>
               <w:t>When</w:t>
@@ -7713,32 +7747,72 @@
         <w:tc>
           <w:tcPr>
             <w:tcW w:w="2265" w:type="dxa"/>
+            <w:vAlign w:val="center"/>
           </w:tcPr>
-          <w:p/>
+          <w:p>
+            <w:pPr>
+              <w:jc w:val="center"/>
+            </w:pPr>
+            <w:r>
+              <w:t>9/28/2019</w:t>
+            </w:r>
+          </w:p>
         </w:tc>
         <w:tc>
           <w:tcPr>
             <w:tcW w:w="2121" w:type="dxa"/>
+            <w:vAlign w:val="center"/>
           </w:tcPr>
-          <w:p/>
+          <w:p>
+            <w:pPr>
+              <w:jc w:val="center"/>
+            </w:pPr>
+            <w:r>
+              <w:t>Matthew M.</w:t>
+            </w:r>
+          </w:p>
         </w:tc>
         <w:tc>
           <w:tcPr>
             <w:tcW w:w="2136" w:type="dxa"/>
+            <w:vAlign w:val="center"/>
           </w:tcPr>
-          <w:p/>
+          <w:p>
+            <w:pPr>
+              <w:jc w:val="center"/>
+            </w:pPr>
+            <w:r>
+              <w:t>Software Layout</w:t>
+            </w:r>
+          </w:p>
         </w:tc>
         <w:tc>
           <w:tcPr>
             <w:tcW w:w="2012" w:type="dxa"/>
+            <w:vAlign w:val="center"/>
           </w:tcPr>
-          <w:p/>
+          <w:p>
+            <w:pPr>
+              <w:jc w:val="center"/>
+            </w:pPr>
+            <w:r>
+              <w:t>Moved the stop/play simulation to the bottom of the “Add Gate” left side panel.</w:t>
+            </w:r>
+          </w:p>
         </w:tc>
         <w:tc>
           <w:tcPr>
             <w:tcW w:w="2256" w:type="dxa"/>
+            <w:vAlign w:val="center"/>
           </w:tcPr>
-          <w:p/>
+          <w:p>
+            <w:pPr>
+              <w:jc w:val="center"/>
+            </w:pPr>
+            <w:r>
+              <w:t>1.1.0</w:t>
+            </w:r>
+          </w:p>
         </w:tc>
       </w:tr>
     </w:tbl>
@@ -7753,6 +7827,8 @@
           <w:lang w:eastAsia="en-US"/>
         </w:rPr>
       </w:pPr>
+      <w:bookmarkStart w:id="20" w:name="_GoBack"/>
+      <w:bookmarkEnd w:id="20"/>
     </w:p>
     <w:sectPr>
       <w:footerReference w:type="default" r:id="rId18"/>
@@ -12095,7 +12171,7 @@
 </file>
 
 <file path=customXml/itemProps2.xml><?xml version="1.0" encoding="utf-8"?>
-<ds:datastoreItem xmlns:ds="http://schemas.openxmlformats.org/officeDocument/2006/customXml" ds:itemID="{D17817D6-0EE3-4E0B-87AB-33294002E266}">
+<ds:datastoreItem xmlns:ds="http://schemas.openxmlformats.org/officeDocument/2006/customXml" ds:itemID="{CBF269C4-14CB-405B-A5CC-255D07B2C750}">
   <ds:schemaRefs>
     <ds:schemaRef ds:uri="http://schemas.openxmlformats.org/officeDocument/2006/bibliography"/>
   </ds:schemaRefs>

</xml_diff>